<commit_message>
Update Mark Bullard Resume2019.docx
</commit_message>
<xml_diff>
--- a/assets/Mark Bullard Resume2019.docx
+++ b/assets/Mark Bullard Resume2019.docx
@@ -8,8 +8,6 @@
         <w:ind w:left="0" w:right="144"/>
         <w:jc w:val="center"/>
       </w:pPr>
-      <w:bookmarkStart w:id="0" w:name="_GoBack"/>
-      <w:bookmarkEnd w:id="0"/>
       <w:r>
         <w:rPr>
           <w:b/>
@@ -754,8 +752,27 @@
         <w:rPr>
           <w:b/>
         </w:rPr>
-        <w:tab/>
-        <w:t xml:space="preserve">May 2017 – November 2017 </w:t>
+        <w:t>November</w:t>
+      </w:r>
+      <w:r>
+        <w:rPr>
+          <w:b/>
+        </w:rPr>
+        <w:t xml:space="preserve"> 2011</w:t>
+      </w:r>
+      <w:r>
+        <w:rPr>
+          <w:b/>
+        </w:rPr>
+        <w:t xml:space="preserve"> – November</w:t>
+      </w:r>
+      <w:bookmarkStart w:id="0" w:name="_GoBack"/>
+      <w:bookmarkEnd w:id="0"/>
+      <w:r>
+        <w:rPr>
+          <w:b/>
+        </w:rPr>
+        <w:t xml:space="preserve"> 2017 </w:t>
       </w:r>
     </w:p>
     <w:p>
@@ -1365,7 +1382,34 @@
         <w:ind w:right="98" w:hanging="360"/>
       </w:pPr>
       <w:r>
-        <w:t>Experience with HTML, CSS, and Bootstrap</w:t>
+        <w:t xml:space="preserve">Experience with </w:t>
+      </w:r>
+      <w:r>
+        <w:rPr>
+          <w:b/>
+          <w:bCs/>
+        </w:rPr>
+        <w:t>HTML</w:t>
+      </w:r>
+      <w:r>
+        <w:t xml:space="preserve">, </w:t>
+      </w:r>
+      <w:r>
+        <w:rPr>
+          <w:b/>
+          <w:bCs/>
+        </w:rPr>
+        <w:t>CSS</w:t>
+      </w:r>
+      <w:r>
+        <w:t xml:space="preserve">, and </w:t>
+      </w:r>
+      <w:r>
+        <w:rPr>
+          <w:b/>
+          <w:bCs/>
+        </w:rPr>
+        <w:t>Bootstrap</w:t>
       </w:r>
     </w:p>
     <w:p>
@@ -1378,7 +1422,54 @@
         <w:ind w:right="98" w:hanging="360"/>
       </w:pPr>
       <w:r>
-        <w:t>Experience with JavaScript, Node.js, React.js</w:t>
+        <w:t xml:space="preserve">Experience with </w:t>
+      </w:r>
+      <w:r>
+        <w:rPr>
+          <w:b/>
+          <w:bCs/>
+        </w:rPr>
+        <w:t>JavaScript</w:t>
+      </w:r>
+      <w:r>
+        <w:t xml:space="preserve">, </w:t>
+      </w:r>
+      <w:r>
+        <w:rPr>
+          <w:b/>
+          <w:bCs/>
+        </w:rPr>
+        <w:t>Node</w:t>
+      </w:r>
+      <w:r>
+        <w:t xml:space="preserve">, </w:t>
+      </w:r>
+      <w:r>
+        <w:rPr>
+          <w:b/>
+          <w:bCs/>
+        </w:rPr>
+        <w:t>React</w:t>
+      </w:r>
+      <w:r>
+        <w:t xml:space="preserve">, </w:t>
+      </w:r>
+      <w:r>
+        <w:rPr>
+          <w:b/>
+          <w:bCs/>
+        </w:rPr>
+        <w:t>Express</w:t>
+      </w:r>
+      <w:r>
+        <w:t xml:space="preserve">, </w:t>
+      </w:r>
+      <w:r>
+        <w:rPr>
+          <w:b/>
+          <w:bCs/>
+        </w:rPr>
+        <w:t>jQuery/Ajax</w:t>
       </w:r>
     </w:p>
     <w:p>

</xml_diff>